<commit_message>
Decreasing size of birds
</commit_message>
<xml_diff>
--- a/Report.docx
+++ b/Report.docx
@@ -294,8 +294,8 @@
         <w:ind w:left="2880" w:firstLine="360"/>
         <w:rPr>
           <w:b/>
-          <w:sz w:val="28"/>
-          <w:szCs w:val="28"/>
+          <w:sz w:val="22"/>
+          <w:szCs w:val="22"/>
         </w:rPr>
       </w:pPr>
       <w:r>
@@ -322,35 +322,43 @@
       <w:r>
         <w:rPr>
           <w:b/>
-          <w:sz w:val="28"/>
-          <w:szCs w:val="28"/>
+          <w:sz w:val="22"/>
+          <w:szCs w:val="22"/>
         </w:rPr>
         <w:t>Nguyễn</w:t>
       </w:r>
       <w:r>
         <w:rPr>
           <w:b/>
-          <w:sz w:val="28"/>
-          <w:szCs w:val="28"/>
+          <w:sz w:val="22"/>
+          <w:szCs w:val="22"/>
         </w:rPr>
         <w:t xml:space="preserve"> </w:t>
       </w:r>
       <w:r>
         <w:rPr>
           <w:b/>
-          <w:sz w:val="28"/>
-          <w:szCs w:val="28"/>
+          <w:sz w:val="22"/>
+          <w:szCs w:val="22"/>
         </w:rPr>
         <w:t>V</w:t>
       </w:r>
       <w:r>
         <w:rPr>
           <w:b/>
-          <w:sz w:val="28"/>
-          <w:szCs w:val="28"/>
+          <w:sz w:val="22"/>
+          <w:szCs w:val="22"/>
         </w:rPr>
         <w:t>iệt Hoàng</w:t>
       </w:r>
+      <w:r>
+        <w:rPr>
+          <w:b/>
+          <w:sz w:val="22"/>
+          <w:szCs w:val="22"/>
+        </w:rPr>
+        <w:t xml:space="preserve"> (20176020)</w:t>
+      </w:r>
     </w:p>
     <w:p>
       <w:pPr>
@@ -360,18 +368,26 @@
         <w:ind w:left="2880" w:firstLine="360"/>
         <w:rPr>
           <w:b/>
-          <w:sz w:val="28"/>
-          <w:szCs w:val="28"/>
+          <w:sz w:val="22"/>
+          <w:szCs w:val="22"/>
         </w:rPr>
       </w:pPr>
       <w:r>
         <w:rPr>
           <w:b/>
-          <w:sz w:val="28"/>
-          <w:szCs w:val="28"/>
+          <w:sz w:val="22"/>
+          <w:szCs w:val="22"/>
         </w:rPr>
         <w:tab/>
         <w:t>Nguyễn Nam Anh</w:t>
+      </w:r>
+      <w:r>
+        <w:rPr>
+          <w:b/>
+          <w:sz w:val="22"/>
+          <w:szCs w:val="22"/>
+        </w:rPr>
+        <w:t xml:space="preserve"> (20176002)</w:t>
       </w:r>
     </w:p>
     <w:p>
@@ -388,11 +404,19 @@
       <w:r>
         <w:rPr>
           <w:b/>
-          <w:sz w:val="28"/>
-          <w:szCs w:val="28"/>
+          <w:sz w:val="22"/>
+          <w:szCs w:val="22"/>
         </w:rPr>
         <w:tab/>
         <w:t>Vũ Đức Duy</w:t>
+      </w:r>
+      <w:r>
+        <w:rPr>
+          <w:b/>
+          <w:sz w:val="22"/>
+          <w:szCs w:val="22"/>
+        </w:rPr>
+        <w:t xml:space="preserve"> (20176013)</w:t>
       </w:r>
     </w:p>
     <w:p>
@@ -494,29 +518,7 @@
           <w:sz w:val="28"/>
           <w:szCs w:val="28"/>
         </w:rPr>
-        <w:tab/>
-      </w:r>
-      <w:r>
-        <w:rPr>
-          <w:sz w:val="28"/>
-          <w:szCs w:val="28"/>
-        </w:rPr>
-        <w:t>ThS</w:t>
-      </w:r>
-      <w:r>
-        <w:rPr>
-          <w:sz w:val="28"/>
-          <w:szCs w:val="28"/>
-        </w:rPr>
-        <w:t xml:space="preserve">. </w:t>
-      </w:r>
-      <w:r>
-        <w:rPr>
-          <w:b/>
-          <w:sz w:val="28"/>
-          <w:szCs w:val="28"/>
-        </w:rPr>
-        <w:t>………………..</w:t>
+        <w:t xml:space="preserve"> Trần Vĩnh Đức</w:t>
       </w:r>
     </w:p>
     <w:p/>
@@ -589,14 +591,14 @@
           <w:sz w:val="32"/>
           <w:szCs w:val="32"/>
         </w:rPr>
-        <w:t>À NỘI 0</w:t>
+        <w:t xml:space="preserve">À NỘI </w:t>
       </w:r>
       <w:r>
         <w:rPr>
           <w:sz w:val="32"/>
           <w:szCs w:val="32"/>
         </w:rPr>
-        <w:t>5</w:t>
+        <w:t>12</w:t>
       </w:r>
       <w:r>
         <w:rPr>
@@ -758,7 +760,12 @@
         </w:numPr>
       </w:pPr>
       <w:r>
-        <w:t>Model: các hình mẫu cho các vật thể trong game.</w:t>
+        <w:t>Model: các hình mẫu cho các vật thể trong ga</w:t>
+      </w:r>
+      <w:bookmarkStart w:id="0" w:name="_GoBack"/>
+      <w:bookmarkEnd w:id="0"/>
+      <w:r>
+        <w:t>me.</w:t>
       </w:r>
     </w:p>
     <w:p>
@@ -770,7 +777,10 @@
         </w:numPr>
       </w:pPr>
       <w:r>
-        <w:t xml:space="preserve">Gameplay: tập trung các đoạn code vận hành, xử lý game. </w:t>
+        <w:t>Gameplay: tập trung các đoạn code vận hành, xử</w:t>
+      </w:r>
+      <w:r>
+        <w:t xml:space="preserve"> lý game.</w:t>
       </w:r>
     </w:p>
     <w:p>
@@ -781,8 +791,205 @@
           <w:numId w:val="31"/>
         </w:numPr>
       </w:pPr>
-      <w:bookmarkStart w:id="0" w:name="_GoBack"/>
-      <w:bookmarkEnd w:id="0"/>
+      <w:r>
+        <w:t>Thư viện được sử dụng</w:t>
+      </w:r>
+    </w:p>
+    <w:p>
+      <w:pPr>
+        <w:pStyle w:val="oancuaDanhsach"/>
+        <w:numPr>
+          <w:ilvl w:val="1"/>
+          <w:numId w:val="32"/>
+        </w:numPr>
+        <w:jc w:val="left"/>
+      </w:pPr>
+      <w:r>
+        <w:t>Standard Libraries</w:t>
+      </w:r>
+      <w:r>
+        <w:t xml:space="preserve"> (package version) - </w:t>
+      </w:r>
+      <w:hyperlink r:id="rId8" w:history="1">
+        <w:r>
+          <w:rPr>
+            <w:rStyle w:val="Siuktni"/>
+          </w:rPr>
+          <w:t>https://introcs.cs.princeton.edu/java/stdlib/</w:t>
+        </w:r>
+      </w:hyperlink>
+    </w:p>
+    <w:p>
+      <w:pPr>
+        <w:pStyle w:val="oancuaDanhsach"/>
+        <w:ind w:left="1800"/>
+        <w:jc w:val="left"/>
+      </w:pPr>
+    </w:p>
+    <w:p>
+      <w:pPr>
+        <w:pStyle w:val="oancuaDanhsach"/>
+        <w:numPr>
+          <w:ilvl w:val="0"/>
+          <w:numId w:val="31"/>
+        </w:numPr>
+        <w:jc w:val="left"/>
+      </w:pPr>
+      <w:r>
+        <w:t>Giải thích code</w:t>
+      </w:r>
+    </w:p>
+    <w:p>
+      <w:pPr>
+        <w:pStyle w:val="oancuaDanhsach"/>
+        <w:numPr>
+          <w:ilvl w:val="1"/>
+          <w:numId w:val="31"/>
+        </w:numPr>
+        <w:jc w:val="left"/>
+      </w:pPr>
+      <w:r>
+        <w:t>Background</w:t>
+      </w:r>
+    </w:p>
+    <w:p>
+      <w:pPr>
+        <w:ind w:left="720"/>
+        <w:jc w:val="left"/>
+      </w:pPr>
+      <w:r>
+        <w:rPr>
+          <w:noProof/>
+        </w:rPr>
+        <w:drawing>
+          <wp:inline distT="0" distB="0" distL="0" distR="0" wp14:anchorId="42927BA6" wp14:editId="7045D81A">
+            <wp:extent cx="2028571" cy="1009524"/>
+            <wp:effectExtent l="0" t="0" r="0" b="635"/>
+            <wp:docPr id="2" name="Hình ảnh 2"/>
+            <wp:cNvGraphicFramePr>
+              <a:graphicFrameLocks xmlns:a="http://schemas.openxmlformats.org/drawingml/2006/main" noChangeAspect="1"/>
+            </wp:cNvGraphicFramePr>
+            <a:graphic xmlns:a="http://schemas.openxmlformats.org/drawingml/2006/main">
+              <a:graphicData uri="http://schemas.openxmlformats.org/drawingml/2006/picture">
+                <pic:pic xmlns:pic="http://schemas.openxmlformats.org/drawingml/2006/picture">
+                  <pic:nvPicPr>
+                    <pic:cNvPr id="1" name=""/>
+                    <pic:cNvPicPr/>
+                  </pic:nvPicPr>
+                  <pic:blipFill>
+                    <a:blip r:embed="rId9"/>
+                    <a:stretch>
+                      <a:fillRect/>
+                    </a:stretch>
+                  </pic:blipFill>
+                  <pic:spPr>
+                    <a:xfrm>
+                      <a:off x="0" y="0"/>
+                      <a:ext cx="2028571" cy="1009524"/>
+                    </a:xfrm>
+                    <a:prstGeom prst="rect">
+                      <a:avLst/>
+                    </a:prstGeom>
+                  </pic:spPr>
+                </pic:pic>
+              </a:graphicData>
+            </a:graphic>
+          </wp:inline>
+        </w:drawing>
+      </w:r>
+    </w:p>
+    <w:p>
+      <w:pPr>
+        <w:ind w:left="720"/>
+        <w:jc w:val="left"/>
+      </w:pPr>
+    </w:p>
+    <w:p>
+      <w:pPr>
+        <w:jc w:val="left"/>
+        <w:rPr>
+          <w:rFonts w:eastAsia="Calibri"/>
+          <w:szCs w:val="22"/>
+        </w:rPr>
+      </w:pPr>
+      <w:r>
+        <w:br w:type="page"/>
+      </w:r>
+    </w:p>
+    <w:p>
+      <w:pPr>
+        <w:pStyle w:val="oancuaDanhsach"/>
+        <w:numPr>
+          <w:ilvl w:val="0"/>
+          <w:numId w:val="32"/>
+        </w:numPr>
+        <w:jc w:val="left"/>
+      </w:pPr>
+      <w:r>
+        <w:lastRenderedPageBreak/>
+        <w:t>Class Background:</w:t>
+      </w:r>
+    </w:p>
+    <w:p>
+      <w:pPr>
+        <w:pStyle w:val="oancuaDanhsach"/>
+        <w:ind w:left="1080"/>
+        <w:jc w:val="left"/>
+      </w:pPr>
+      <w:r>
+        <w:rPr>
+          <w:noProof/>
+        </w:rPr>
+        <w:drawing>
+          <wp:inline distT="0" distB="0" distL="0" distR="0" wp14:anchorId="32DEC77B" wp14:editId="42B993A6">
+            <wp:extent cx="5576570" cy="2923540"/>
+            <wp:effectExtent l="0" t="0" r="5080" b="0"/>
+            <wp:docPr id="3" name="Hình ảnh 3"/>
+            <wp:cNvGraphicFramePr>
+              <a:graphicFrameLocks xmlns:a="http://schemas.openxmlformats.org/drawingml/2006/main" noChangeAspect="1"/>
+            </wp:cNvGraphicFramePr>
+            <a:graphic xmlns:a="http://schemas.openxmlformats.org/drawingml/2006/main">
+              <a:graphicData uri="http://schemas.openxmlformats.org/drawingml/2006/picture">
+                <pic:pic xmlns:pic="http://schemas.openxmlformats.org/drawingml/2006/picture">
+                  <pic:nvPicPr>
+                    <pic:cNvPr id="1" name=""/>
+                    <pic:cNvPicPr/>
+                  </pic:nvPicPr>
+                  <pic:blipFill>
+                    <a:blip r:embed="rId10"/>
+                    <a:stretch>
+                      <a:fillRect/>
+                    </a:stretch>
+                  </pic:blipFill>
+                  <pic:spPr>
+                    <a:xfrm>
+                      <a:off x="0" y="0"/>
+                      <a:ext cx="5576570" cy="2923540"/>
+                    </a:xfrm>
+                    <a:prstGeom prst="rect">
+                      <a:avLst/>
+                    </a:prstGeom>
+                  </pic:spPr>
+                </pic:pic>
+              </a:graphicData>
+            </a:graphic>
+          </wp:inline>
+        </w:drawing>
+      </w:r>
+    </w:p>
+    <w:p>
+      <w:pPr>
+        <w:pStyle w:val="oancuaDanhsach"/>
+        <w:ind w:left="1080"/>
+        <w:jc w:val="left"/>
+      </w:pPr>
+    </w:p>
+    <w:p>
+      <w:pPr>
+        <w:pStyle w:val="oancuaDanhsach"/>
+        <w:ind w:left="1080"/>
+        <w:jc w:val="left"/>
+      </w:pPr>
     </w:p>
     <w:sectPr>
       <w:pgSz w:w="11907" w:h="16840" w:code="9"/>
@@ -4488,7 +4695,7 @@
         <w:rFonts w:ascii="Times New Roman" w:eastAsia="Calibri" w:hAnsi="Times New Roman" w:cs="Times New Roman" w:hint="default"/>
       </w:rPr>
     </w:lvl>
-    <w:lvl w:ilvl="1" w:tplc="042A0003" w:tentative="1">
+    <w:lvl w:ilvl="1" w:tplc="042A0003">
       <w:start w:val="1"/>
       <w:numFmt w:val="bullet"/>
       <w:lvlText w:val="o"/>
@@ -6835,7 +7042,7 @@
 </file>
 
 <file path=customXml/itemProps1.xml><?xml version="1.0" encoding="utf-8"?>
-<ds:datastoreItem xmlns:ds="http://schemas.openxmlformats.org/officeDocument/2006/customXml" ds:itemID="{E2314D81-01F9-4B9D-A135-E017D13E87B2}">
+<ds:datastoreItem xmlns:ds="http://schemas.openxmlformats.org/officeDocument/2006/customXml" ds:itemID="{C0BDCCEF-ED1C-4614-A3DE-CEE1A8DA2FA7}">
   <ds:schemaRefs>
     <ds:schemaRef ds:uri="http://schemas.openxmlformats.org/officeDocument/2006/bibliography"/>
   </ds:schemaRefs>

</xml_diff>